<commit_message>
feat(hw5): correct the last problem (#13)
</commit_message>
<xml_diff>
--- a/hw5/Homework 5.docx
+++ b/hw5/Homework 5.docx
@@ -799,7 +799,19 @@
         </m:r>
       </m:oMath>
       <w:r>
-        <w:t>. So there must be at least 2 computer that are connected to the same number of other computers.</w:t>
+        <w:t xml:space="preserve">. </w:t>
+      </w:r>
+      <w:r>
+        <w:t>Therefore,</w:t>
+      </w:r>
+      <w:r>
+        <w:t xml:space="preserve"> there must be at least 2 </w:t>
+      </w:r>
+      <w:r>
+        <w:t>computers</w:t>
+      </w:r>
+      <w:r>
+        <w:t xml:space="preserve"> that are connected to the same number of other computers.</w:t>
       </w:r>
     </w:p>
     <w:p>
@@ -1589,27 +1601,17 @@
         <w:contextualSpacing w:val="0"/>
       </w:pPr>
       <w:r>
+        <w:t xml:space="preserve">Of the </w:t>
+      </w:r>
+      <w:r>
         <w:t>13 different formations</w:t>
       </w:r>
       <w:r>
         <w:t xml:space="preserve"> based on gender</w:t>
       </w:r>
-    </w:p>
-    <w:p>
-      <w:pPr>
-        <w:pStyle w:val="ListParagraph"/>
-        <w:spacing w:after="0"/>
-        <w:contextualSpacing w:val="0"/>
-      </w:pPr>
-      <w:r>
-        <w:t>(or)</w:t>
-      </w:r>
-    </w:p>
-    <w:p>
-      <w:pPr>
-        <w:pStyle w:val="ListParagraph"/>
-        <w:contextualSpacing w:val="0"/>
-      </w:pPr>
+      <w:r>
+        <w:t xml:space="preserve">, there are </w:t>
+      </w:r>
       <w:r>
         <w:t>250</w:t>
       </w:r>
@@ -1634,6 +1636,16 @@
       <w:r>
         <w:t xml:space="preserve"> different ways to position each person</w:t>
       </w:r>
+      <w:r>
+        <w:t>.</w:t>
+      </w:r>
+    </w:p>
+    <w:p>
+      <w:pPr>
+        <w:pStyle w:val="ListParagraph"/>
+        <w:spacing w:after="0"/>
+        <w:contextualSpacing w:val="0"/>
+      </w:pPr>
     </w:p>
     <w:p>
       <w:pPr>
@@ -1663,18 +1675,603 @@
         <w:contextualSpacing w:val="0"/>
       </w:pPr>
       <w:r>
-        <w:t>177</w:t>
+        <w:t>Of the 3 different formations</w:t>
+      </w:r>
+      <w:r>
+        <w:t xml:space="preserve"> </w:t>
+      </w:r>
+      <w:r>
+        <w:t>based on gender</w:t>
+      </w:r>
+      <w:r>
+        <w:t xml:space="preserve"> ignoring order</w:t>
+      </w:r>
+      <w:r>
+        <w:t xml:space="preserve">, there are </w:t>
+      </w:r>
+      <w:r>
+        <w:t>96</w:t>
       </w:r>
       <w:r>
         <w:t>,</w:t>
+      </w:r>
+      <w:r>
+        <w:t>460</w:t>
+      </w:r>
+      <w:r>
+        <w:t xml:space="preserve"> different</w:t>
+      </w:r>
+      <w:r>
+        <w:t xml:space="preserve"> way to form a committee with different people</w:t>
+      </w:r>
+      <w:r>
+        <w:t>.</w:t>
+      </w:r>
+    </w:p>
+    <w:p>
+      <w:pPr>
+        <w:pStyle w:val="ListParagraph"/>
+        <w:spacing w:after="0"/>
+        <w:contextualSpacing w:val="0"/>
+      </w:pPr>
+      <w:r>
+        <w:rPr>
+          <w:b/>
+        </w:rPr>
+        <w:t>Reasoning:</w:t>
+      </w:r>
+    </w:p>
+    <w:p>
+      <w:pPr>
+        <w:pStyle w:val="ListParagraph"/>
+        <w:spacing w:after="0"/>
+        <w:contextualSpacing w:val="0"/>
+      </w:pPr>
+      <w:r>
+        <w:t>Since, the 3 formations</w:t>
+      </w:r>
+      <w:r>
+        <w:t xml:space="preserve"> ignoring order</w:t>
+      </w:r>
+      <w:r>
+        <w:t xml:space="preserve"> are</w:t>
+      </w:r>
+      <w:r>
+        <w:t>:</w:t>
+      </w:r>
+      <w:r>
+        <w:t xml:space="preserve"> </w:t>
+      </w:r>
+    </w:p>
+    <w:p>
+      <w:pPr>
+        <w:pStyle w:val="ListParagraph"/>
+        <w:spacing w:after="0"/>
+        <w:contextualSpacing w:val="0"/>
+      </w:pPr>
+      <m:oMathPara>
+        <m:oMath>
+          <m:r>
+            <w:rPr>
+              <w:rFonts w:ascii="Cambria Math" w:hAnsi="Cambria Math"/>
+            </w:rPr>
+            <m:t xml:space="preserve">(6 </m:t>
+          </m:r>
+          <m:r>
+            <m:rPr>
+              <m:nor/>
+            </m:rPr>
+            <w:rPr>
+              <w:rFonts w:ascii="Cambria Math" w:hAnsi="Cambria Math"/>
+            </w:rPr>
+            <m:t>women</m:t>
+          </m:r>
+          <m:r>
+            <w:rPr>
+              <w:rFonts w:ascii="Cambria Math" w:hAnsi="Cambria Math"/>
+            </w:rPr>
+            <m:t xml:space="preserve">, 0 </m:t>
+          </m:r>
+          <m:r>
+            <m:rPr>
+              <m:nor/>
+            </m:rPr>
+            <w:rPr>
+              <w:rFonts w:ascii="Cambria Math" w:hAnsi="Cambria Math"/>
+            </w:rPr>
+            <m:t>men</m:t>
+          </m:r>
+          <m:r>
+            <w:rPr>
+              <w:rFonts w:ascii="Cambria Math" w:hAnsi="Cambria Math"/>
+            </w:rPr>
+            <m:t xml:space="preserve">); (5 </m:t>
+          </m:r>
+          <m:r>
+            <m:rPr>
+              <m:nor/>
+            </m:rPr>
+            <w:rPr>
+              <w:rFonts w:ascii="Cambria Math" w:hAnsi="Cambria Math"/>
+            </w:rPr>
+            <m:t>women</m:t>
+          </m:r>
+          <m:r>
+            <w:rPr>
+              <w:rFonts w:ascii="Cambria Math" w:hAnsi="Cambria Math"/>
+            </w:rPr>
+            <m:t xml:space="preserve">, 1 </m:t>
+          </m:r>
+          <m:r>
+            <m:rPr>
+              <m:nor/>
+            </m:rPr>
+            <w:rPr>
+              <w:rFonts w:ascii="Cambria Math" w:hAnsi="Cambria Math"/>
+            </w:rPr>
+            <m:t>man</m:t>
+          </m:r>
+          <m:r>
+            <w:rPr>
+              <w:rFonts w:ascii="Cambria Math" w:hAnsi="Cambria Math"/>
+            </w:rPr>
+            <m:t xml:space="preserve">); (4 </m:t>
+          </m:r>
+          <m:r>
+            <m:rPr>
+              <m:nor/>
+            </m:rPr>
+            <w:rPr>
+              <w:rFonts w:ascii="Cambria Math" w:hAnsi="Cambria Math"/>
+            </w:rPr>
+            <m:t>women</m:t>
+          </m:r>
+          <m:r>
+            <w:rPr>
+              <w:rFonts w:ascii="Cambria Math" w:hAnsi="Cambria Math"/>
+            </w:rPr>
+            <m:t xml:space="preserve">, 2 </m:t>
+          </m:r>
+          <m:r>
+            <m:rPr>
+              <m:nor/>
+            </m:rPr>
+            <w:rPr>
+              <w:rFonts w:ascii="Cambria Math" w:hAnsi="Cambria Math"/>
+            </w:rPr>
+            <m:t>men</m:t>
+          </m:r>
+          <m:r>
+            <w:rPr>
+              <w:rFonts w:ascii="Cambria Math" w:hAnsi="Cambria Math"/>
+            </w:rPr>
+            <m:t>)</m:t>
+          </m:r>
+        </m:oMath>
+      </m:oMathPara>
+    </w:p>
+    <w:p>
+      <w:pPr>
+        <w:pStyle w:val="ListParagraph"/>
+        <w:contextualSpacing w:val="0"/>
+      </w:pPr>
+      <w:r>
+        <w:t xml:space="preserve">such that for each arrangement, there are </w:t>
+      </w:r>
+      <m:oMath>
+        <m:d>
+          <m:dPr>
+            <m:ctrlPr>
+              <w:rPr>
+                <w:rFonts w:ascii="Cambria Math" w:hAnsi="Cambria Math"/>
+                <w:i/>
+                <w:sz w:val="24"/>
+              </w:rPr>
+            </m:ctrlPr>
+          </m:dPr>
+          <m:e>
+            <m:f>
+              <m:fPr>
+                <m:type m:val="noBar"/>
+                <m:ctrlPr>
+                  <w:rPr>
+                    <w:rFonts w:ascii="Cambria Math" w:hAnsi="Cambria Math"/>
+                    <w:i/>
+                    <w:sz w:val="24"/>
+                  </w:rPr>
+                </m:ctrlPr>
+              </m:fPr>
+              <m:num>
+                <m:sSub>
+                  <m:sSubPr>
+                    <m:ctrlPr>
+                      <w:rPr>
+                        <w:rFonts w:ascii="Cambria Math" w:hAnsi="Cambria Math"/>
+                        <w:i/>
+                        <w:sz w:val="24"/>
+                      </w:rPr>
+                    </m:ctrlPr>
+                  </m:sSubPr>
+                  <m:e>
+                    <m:r>
+                      <w:rPr>
+                        <w:rFonts w:ascii="Cambria Math" w:hAnsi="Cambria Math"/>
+                        <w:sz w:val="24"/>
+                      </w:rPr>
+                      <m:t>n</m:t>
+                    </m:r>
+                  </m:e>
+                  <m:sub>
+                    <m:r>
+                      <w:rPr>
+                        <w:rFonts w:ascii="Cambria Math" w:hAnsi="Cambria Math"/>
+                        <w:sz w:val="24"/>
+                      </w:rPr>
+                      <m:t>w</m:t>
+                    </m:r>
+                  </m:sub>
+                </m:sSub>
+              </m:num>
+              <m:den>
+                <m:r>
+                  <w:rPr>
+                    <w:rFonts w:ascii="Cambria Math" w:hAnsi="Cambria Math"/>
+                    <w:sz w:val="24"/>
+                  </w:rPr>
+                  <m:t>r</m:t>
+                </m:r>
+                <m:r>
+                  <w:rPr>
+                    <w:rFonts w:ascii="Cambria Math" w:hAnsi="Cambria Math"/>
+                    <w:sz w:val="24"/>
+                  </w:rPr>
+                  <w:softHyphen/>
+                </m:r>
+                <m:sSub>
+                  <m:sSubPr>
+                    <m:ctrlPr>
+                      <w:rPr>
+                        <w:rFonts w:ascii="Cambria Math" w:hAnsi="Cambria Math"/>
+                        <w:i/>
+                        <w:sz w:val="24"/>
+                      </w:rPr>
+                    </m:ctrlPr>
+                  </m:sSubPr>
+                  <m:e>
+                    <m:r>
+                      <w:rPr>
+                        <w:rFonts w:ascii="Cambria Math" w:hAnsi="Cambria Math"/>
+                        <w:sz w:val="24"/>
+                      </w:rPr>
+                      <w:softHyphen/>
+                    </m:r>
+                  </m:e>
+                  <m:sub>
+                    <m:r>
+                      <w:rPr>
+                        <w:rFonts w:ascii="Cambria Math" w:hAnsi="Cambria Math"/>
+                        <w:sz w:val="24"/>
+                      </w:rPr>
+                      <m:t>w</m:t>
+                    </m:r>
+                  </m:sub>
+                </m:sSub>
+              </m:den>
+            </m:f>
+          </m:e>
+        </m:d>
+        <m:r>
+          <w:rPr>
+            <w:rFonts w:ascii="Cambria Math" w:hAnsi="Cambria Math"/>
+            <w:sz w:val="24"/>
+          </w:rPr>
+          <m:t>×</m:t>
+        </m:r>
+        <m:d>
+          <m:dPr>
+            <m:ctrlPr>
+              <w:rPr>
+                <w:rFonts w:ascii="Cambria Math" w:hAnsi="Cambria Math"/>
+                <w:i/>
+                <w:sz w:val="24"/>
+              </w:rPr>
+            </m:ctrlPr>
+          </m:dPr>
+          <m:e>
+            <m:f>
+              <m:fPr>
+                <m:type m:val="noBar"/>
+                <m:ctrlPr>
+                  <w:rPr>
+                    <w:rFonts w:ascii="Cambria Math" w:hAnsi="Cambria Math"/>
+                    <w:i/>
+                    <w:sz w:val="24"/>
+                  </w:rPr>
+                </m:ctrlPr>
+              </m:fPr>
+              <m:num>
+                <m:sSub>
+                  <m:sSubPr>
+                    <m:ctrlPr>
+                      <w:rPr>
+                        <w:rFonts w:ascii="Cambria Math" w:hAnsi="Cambria Math"/>
+                        <w:i/>
+                        <w:sz w:val="24"/>
+                      </w:rPr>
+                    </m:ctrlPr>
+                  </m:sSubPr>
+                  <m:e>
+                    <m:r>
+                      <w:rPr>
+                        <w:rFonts w:ascii="Cambria Math" w:hAnsi="Cambria Math"/>
+                        <w:sz w:val="24"/>
+                      </w:rPr>
+                      <m:t>n</m:t>
+                    </m:r>
+                  </m:e>
+                  <m:sub>
+                    <m:r>
+                      <w:rPr>
+                        <w:rFonts w:ascii="Cambria Math" w:hAnsi="Cambria Math"/>
+                        <w:sz w:val="24"/>
+                      </w:rPr>
+                      <m:t>m</m:t>
+                    </m:r>
+                  </m:sub>
+                </m:sSub>
+              </m:num>
+              <m:den>
+                <m:r>
+                  <w:rPr>
+                    <w:rFonts w:ascii="Cambria Math" w:hAnsi="Cambria Math"/>
+                    <w:sz w:val="24"/>
+                  </w:rPr>
+                  <m:t>r</m:t>
+                </m:r>
+                <m:sSub>
+                  <m:sSubPr>
+                    <m:ctrlPr>
+                      <w:rPr>
+                        <w:rFonts w:ascii="Cambria Math" w:hAnsi="Cambria Math"/>
+                        <w:i/>
+                        <w:sz w:val="24"/>
+                      </w:rPr>
+                    </m:ctrlPr>
+                  </m:sSubPr>
+                  <m:e>
+                    <m:r>
+                      <w:rPr>
+                        <w:rFonts w:ascii="Cambria Math" w:hAnsi="Cambria Math"/>
+                        <w:sz w:val="24"/>
+                      </w:rPr>
+                      <w:softHyphen/>
+                    </m:r>
+                  </m:e>
+                  <m:sub>
+                    <m:r>
+                      <w:rPr>
+                        <w:rFonts w:ascii="Cambria Math" w:hAnsi="Cambria Math"/>
+                        <w:sz w:val="24"/>
+                      </w:rPr>
+                      <m:t>m</m:t>
+                    </m:r>
+                  </m:sub>
+                </m:sSub>
+              </m:den>
+            </m:f>
+          </m:e>
+        </m:d>
+      </m:oMath>
+      <w:r>
+        <w:rPr>
+          <w:rFonts w:eastAsiaTheme="minorEastAsia"/>
+          <w:sz w:val="24"/>
+        </w:rPr>
+        <w:t xml:space="preserve"> </w:t>
+      </w:r>
+      <w:r>
+        <w:rPr>
+          <w:rFonts w:eastAsiaTheme="minorEastAsia"/>
+        </w:rPr>
+        <w:t xml:space="preserve">different ways to form a committee with different people for each </w:t>
+      </w:r>
+      <w:r>
+        <w:rPr>
+          <w:rFonts w:eastAsiaTheme="minorEastAsia"/>
+        </w:rPr>
+        <w:t xml:space="preserve">gender (where </w:t>
+      </w:r>
+      <m:oMath>
+        <m:sSub>
+          <m:sSubPr>
+            <m:ctrlPr>
+              <w:rPr>
+                <w:rFonts w:ascii="Cambria Math" w:hAnsi="Cambria Math"/>
+                <w:i/>
+              </w:rPr>
+            </m:ctrlPr>
+          </m:sSubPr>
+          <m:e>
+            <m:r>
+              <w:rPr>
+                <w:rFonts w:ascii="Cambria Math" w:hAnsi="Cambria Math"/>
+              </w:rPr>
+              <m:t>n</m:t>
+            </m:r>
+          </m:e>
+          <m:sub>
+            <m:r>
+              <w:rPr>
+                <w:rFonts w:ascii="Cambria Math" w:hAnsi="Cambria Math"/>
+              </w:rPr>
+              <m:t>w</m:t>
+            </m:r>
+          </m:sub>
+        </m:sSub>
+      </m:oMath>
+      <w:r>
+        <w:rPr>
+          <w:rFonts w:eastAsiaTheme="minorEastAsia"/>
+        </w:rPr>
+        <w:t xml:space="preserve"> and </w:t>
+      </w:r>
+      <m:oMath>
+        <m:sSub>
+          <m:sSubPr>
+            <m:ctrlPr>
+              <w:rPr>
+                <w:rFonts w:ascii="Cambria Math" w:hAnsi="Cambria Math"/>
+                <w:i/>
+              </w:rPr>
+            </m:ctrlPr>
+          </m:sSubPr>
+          <m:e>
+            <m:r>
+              <w:rPr>
+                <w:rFonts w:ascii="Cambria Math" w:hAnsi="Cambria Math"/>
+              </w:rPr>
+              <m:t>n</m:t>
+            </m:r>
+          </m:e>
+          <m:sub>
+            <m:r>
+              <w:rPr>
+                <w:rFonts w:ascii="Cambria Math" w:hAnsi="Cambria Math"/>
+              </w:rPr>
+              <m:t>m</m:t>
+            </m:r>
+          </m:sub>
+        </m:sSub>
+      </m:oMath>
+      <w:r>
+        <w:rPr>
+          <w:rFonts w:eastAsiaTheme="minorEastAsia"/>
+        </w:rPr>
+        <w:t xml:space="preserve"> is the total number of women and men respectively, and </w:t>
+      </w:r>
+      <m:oMath>
+        <m:sSub>
+          <m:sSubPr>
+            <m:ctrlPr>
+              <w:rPr>
+                <w:rFonts w:ascii="Cambria Math" w:hAnsi="Cambria Math"/>
+                <w:i/>
+              </w:rPr>
+            </m:ctrlPr>
+          </m:sSubPr>
+          <m:e>
+            <m:r>
+              <w:rPr>
+                <w:rFonts w:ascii="Cambria Math" w:hAnsi="Cambria Math"/>
+              </w:rPr>
+              <m:t>r</m:t>
+            </m:r>
+          </m:e>
+          <m:sub>
+            <m:r>
+              <w:rPr>
+                <w:rFonts w:ascii="Cambria Math" w:hAnsi="Cambria Math"/>
+              </w:rPr>
+              <m:t>w</m:t>
+            </m:r>
+          </m:sub>
+        </m:sSub>
+      </m:oMath>
+      <w:r>
+        <w:rPr>
+          <w:rFonts w:eastAsiaTheme="minorEastAsia"/>
+        </w:rPr>
+        <w:t xml:space="preserve"> and </w:t>
+      </w:r>
+      <m:oMath>
+        <m:sSub>
+          <m:sSubPr>
+            <m:ctrlPr>
+              <w:rPr>
+                <w:rFonts w:ascii="Cambria Math" w:hAnsi="Cambria Math"/>
+                <w:i/>
+              </w:rPr>
+            </m:ctrlPr>
+          </m:sSubPr>
+          <m:e>
+            <m:r>
+              <w:rPr>
+                <w:rFonts w:ascii="Cambria Math" w:hAnsi="Cambria Math"/>
+              </w:rPr>
+              <m:t>r</m:t>
+            </m:r>
+          </m:e>
+          <m:sub>
+            <m:r>
+              <w:rPr>
+                <w:rFonts w:ascii="Cambria Math" w:hAnsi="Cambria Math"/>
+              </w:rPr>
+              <m:t>m</m:t>
+            </m:r>
+          </m:sub>
+        </m:sSub>
+      </m:oMath>
+      <w:r>
+        <w:rPr>
+          <w:rFonts w:eastAsiaTheme="minorEastAsia"/>
+        </w:rPr>
+        <w:t xml:space="preserve"> is the number of women and men respectively</w:t>
+      </w:r>
+      <w:r>
+        <w:rPr>
+          <w:rFonts w:eastAsiaTheme="minorEastAsia"/>
+        </w:rPr>
+        <w:t xml:space="preserve"> chosen for a given formation</w:t>
+      </w:r>
+      <w:r>
+        <w:rPr>
+          <w:rFonts w:eastAsiaTheme="minorEastAsia"/>
+        </w:rPr>
+        <w:t>)</w:t>
+      </w:r>
+      <w:r>
+        <w:rPr>
+          <w:rFonts w:eastAsiaTheme="minorEastAsia"/>
+        </w:rPr>
+        <w:t>.</w:t>
+      </w:r>
+      <w:r>
+        <w:rPr>
+          <w:rFonts w:eastAsiaTheme="minorEastAsia"/>
+        </w:rPr>
+        <w:t xml:space="preserve"> </w:t>
+      </w:r>
+      <w:r>
+        <w:rPr>
+          <w:rFonts w:eastAsiaTheme="minorEastAsia"/>
+        </w:rPr>
+        <w:t xml:space="preserve">The number of combinations for each formation is then </w:t>
+      </w:r>
+      <w:r>
+        <w:rPr>
+          <w:rFonts w:eastAsiaTheme="minorEastAsia"/>
+        </w:rPr>
+        <w:t>summed</w:t>
+      </w:r>
+      <w:r>
+        <w:rPr>
+          <w:rFonts w:eastAsiaTheme="minorEastAsia"/>
+        </w:rPr>
+        <w:t xml:space="preserve"> together since the formations f</w:t>
+      </w:r>
+      <w:r>
+        <w:rPr>
+          <w:rFonts w:eastAsiaTheme="minorEastAsia"/>
+        </w:rPr>
+        <w:t>ollow the sum rule since only one formation can be chosen</w:t>
       </w:r>
       <w:bookmarkStart w:id="0" w:name="_GoBack"/>
       <w:bookmarkEnd w:id="0"/>
       <w:r>
-        <w:t>100</w:t>
-      </w:r>
-      <w:r>
-        <w:t xml:space="preserve"> different way to form a committee with different people</w:t>
+        <w:rPr>
+          <w:rFonts w:eastAsiaTheme="minorEastAsia"/>
+        </w:rPr>
+        <w:t xml:space="preserve"> at a time.</w:t>
       </w:r>
     </w:p>
     <w:sectPr>

</xml_diff>